<commit_message>
Project 1 Math ananlysis
</commit_message>
<xml_diff>
--- a/GAT211/Project1_Math_Analysis.docx
+++ b/GAT211/Project1_Math_Analysis.docx
@@ -1812,29 +1812,29 @@
           <w:szCs w:val="24"/>
         </w:rPr>
         <w:tab/>
-        <w:t>So, even with maximum damage (though without the changing bonuses given by the materials), the game will go at least over 3 rounds. As an edge case, I still think this probably fine, given the relative simplicity of the system and the rareness of getting max. damage the entire game.</w:t>
+        <w:t xml:space="preserve">So, even with maximum damage (though without the changing bonuses given by the materials), the game will go at least over 3 rounds. As an edge case, I still think this probably fine, given the relative simplicity of the system and the rareness of getting max. </w:t>
+      </w:r>
+      <w:proofErr w:type="gramStart"/>
+      <w:r>
+        <w:rPr>
+          <w:sz w:val="24"/>
+          <w:szCs w:val="24"/>
+        </w:rPr>
+        <w:t>damage</w:t>
+      </w:r>
+      <w:proofErr w:type="gramEnd"/>
+      <w:r>
+        <w:rPr>
+          <w:sz w:val="24"/>
+          <w:szCs w:val="24"/>
+        </w:rPr>
+        <w:t xml:space="preserve"> the entire game.</w:t>
       </w:r>
       <w:bookmarkStart w:id="0" w:name="_GoBack"/>
       <w:bookmarkEnd w:id="0"/>
     </w:p>
-    <w:p>
-      <w:pPr>
-        <w:rPr>
-          <w:sz w:val="24"/>
-          <w:szCs w:val="24"/>
-        </w:rPr>
-      </w:pPr>
-    </w:p>
-    <w:p>
-      <w:pPr>
-        <w:rPr>
-          <w:sz w:val="24"/>
-          <w:szCs w:val="24"/>
-        </w:rPr>
-      </w:pPr>
-    </w:p>
     <w:sectPr>
-      <w:pgSz w:w="12240" w:h="15840"/>
+      <w:pgSz w:w="12240" w:h="15840" w:code="1"/>
       <w:pgMar w:top="1440" w:right="1440" w:bottom="1440" w:left="1440" w:header="720" w:footer="720" w:gutter="0"/>
       <w:cols w:space="720"/>
       <w:docGrid w:linePitch="360"/>
@@ -2264,6 +2264,36 @@
     <w:semiHidden/>
     <w:unhideWhenUsed/>
   </w:style>
+  <w:style w:type="paragraph" w:styleId="BalloonText">
+    <w:name w:val="Balloon Text"/>
+    <w:basedOn w:val="Normal"/>
+    <w:link w:val="BalloonTextChar"/>
+    <w:uiPriority w:val="99"/>
+    <w:semiHidden/>
+    <w:unhideWhenUsed/>
+    <w:rsid w:val="004F0E59"/>
+    <w:pPr>
+      <w:spacing w:after="0" w:line="240" w:lineRule="auto"/>
+    </w:pPr>
+    <w:rPr>
+      <w:rFonts w:ascii="Segoe UI" w:hAnsi="Segoe UI" w:cs="Segoe UI"/>
+      <w:sz w:val="18"/>
+      <w:szCs w:val="18"/>
+    </w:rPr>
+  </w:style>
+  <w:style w:type="character" w:customStyle="1" w:styleId="BalloonTextChar">
+    <w:name w:val="Balloon Text Char"/>
+    <w:basedOn w:val="DefaultParagraphFont"/>
+    <w:link w:val="BalloonText"/>
+    <w:uiPriority w:val="99"/>
+    <w:semiHidden/>
+    <w:rsid w:val="004F0E59"/>
+    <w:rPr>
+      <w:rFonts w:ascii="Segoe UI" w:hAnsi="Segoe UI" w:cs="Segoe UI"/>
+      <w:sz w:val="18"/>
+      <w:szCs w:val="18"/>
+    </w:rPr>
+  </w:style>
 </w:styles>
 </file>
 

</xml_diff>